<commit_message>
feat: Movie library search
</commit_message>
<xml_diff>
--- a/Movie Shop requirements.docx
+++ b/Movie Shop requirements.docx
@@ -59,6 +59,26 @@
         <w:t>Export library view to excel</w:t>
       </w:r>
     </w:p>
+    <w:p>
+      <w:pPr>
+        <w:pStyle w:val="ListParagraph"/>
+        <w:numPr>
+          <w:ilvl w:val="0"/>
+          <w:numId w:val="1"/>
+        </w:numPr>
+      </w:pPr>
+      <w:r>
+        <w:t xml:space="preserve">Add movies of different languages but same </w:t>
+      </w:r>
+      <w:proofErr w:type="spellStart"/>
+      <w:r>
+        <w:t>Imdb</w:t>
+      </w:r>
+      <w:proofErr w:type="spellEnd"/>
+      <w:r>
+        <w:t xml:space="preserve"> ID</w:t>
+      </w:r>
+    </w:p>
     <w:p/>
     <w:p>
       <w:pPr>
@@ -105,6 +125,20 @@
         <w:t>Page for viewing rented out details</w:t>
       </w:r>
     </w:p>
+    <w:p>
+      <w:pPr>
+        <w:pStyle w:val="ListParagraph"/>
+        <w:numPr>
+          <w:ilvl w:val="0"/>
+          <w:numId w:val="2"/>
+        </w:numPr>
+      </w:pPr>
+      <w:r>
+        <w:t>Library must show a movie as available or not available</w:t>
+      </w:r>
+      <w:bookmarkStart w:id="0" w:name="_GoBack"/>
+      <w:bookmarkEnd w:id="0"/>
+    </w:p>
     <w:p/>
     <w:p>
       <w:pPr>
@@ -135,8 +169,6 @@
           <w:numId w:val="4"/>
         </w:numPr>
       </w:pPr>
-      <w:bookmarkStart w:id="0" w:name="_GoBack"/>
-      <w:bookmarkEnd w:id="0"/>
       <w:r>
         <w:t>Email Reminder to customers to return movies</w:t>
       </w:r>

</xml_diff>

<commit_message>
feat: pagination in library
</commit_message>
<xml_diff>
--- a/Movie Shop requirements.docx
+++ b/Movie Shop requirements.docx
@@ -13,60 +13,168 @@
     <w:p/>
     <w:p>
       <w:pPr>
-        <w:pStyle w:val="ListParagraph"/>
-        <w:numPr>
-          <w:ilvl w:val="0"/>
-          <w:numId w:val="1"/>
-        </w:numPr>
-      </w:pPr>
+        <w:ind w:left="360"/>
+      </w:pPr>
+      <w:sdt>
+        <w:sdtPr>
+          <w:id w:val="-3209049"/>
+          <w14:checkbox>
+            <w14:checked w14:val="1"/>
+            <w14:checkedState w14:val="221A" w14:font="Segoe UI Symbol"/>
+            <w14:uncheckedState w14:val="2610" w14:font="MS Gothic"/>
+          </w14:checkbox>
+        </w:sdtPr>
+        <w:sdtContent>
+          <w:r>
+            <w:rPr>
+              <w:rFonts w:ascii="Segoe UI Symbol" w:hAnsi="Segoe UI Symbol"/>
+            </w:rPr>
+            <w:t>√</w:t>
+          </w:r>
+        </w:sdtContent>
+      </w:sdt>
       <w:r>
         <w:t>Display the library as a material table</w:t>
       </w:r>
     </w:p>
     <w:p>
       <w:pPr>
-        <w:pStyle w:val="ListParagraph"/>
-        <w:numPr>
-          <w:ilvl w:val="0"/>
-          <w:numId w:val="1"/>
-        </w:numPr>
-      </w:pPr>
+        <w:ind w:left="360"/>
+      </w:pPr>
+      <w:sdt>
+        <w:sdtPr>
+          <w:id w:val="-2130851452"/>
+          <w14:checkbox>
+            <w14:checked w14:val="1"/>
+            <w14:checkedState w14:val="221A" w14:font="Segoe UI Symbol"/>
+            <w14:uncheckedState w14:val="2610" w14:font="MS Gothic"/>
+          </w14:checkbox>
+        </w:sdtPr>
+        <w:sdtContent>
+          <w:r>
+            <w:rPr>
+              <w:rFonts w:ascii="Segoe UI Symbol" w:hAnsi="Segoe UI Symbol"/>
+            </w:rPr>
+            <w:t>√</w:t>
+          </w:r>
+        </w:sdtContent>
+      </w:sdt>
+      <w:r>
+        <w:t xml:space="preserve"> </w:t>
+      </w:r>
       <w:r>
         <w:t>Implement pagination, search and sorting for the table</w:t>
       </w:r>
     </w:p>
     <w:p>
       <w:pPr>
-        <w:pStyle w:val="ListParagraph"/>
-        <w:numPr>
-          <w:ilvl w:val="0"/>
-          <w:numId w:val="1"/>
-        </w:numPr>
-      </w:pPr>
+        <w:ind w:left="360"/>
+      </w:pPr>
+      <w:sdt>
+        <w:sdtPr>
+          <w:id w:val="-1373847259"/>
+          <w14:checkbox>
+            <w14:checked w14:val="0"/>
+            <w14:checkedState w14:val="221A" w14:font="Segoe UI Symbol"/>
+            <w14:uncheckedState w14:val="2610" w14:font="MS Gothic"/>
+          </w14:checkbox>
+        </w:sdtPr>
+        <w:sdtContent>
+          <w:r>
+            <w:rPr>
+              <w:rFonts w:ascii="MS Gothic" w:eastAsia="MS Gothic" w:hAnsi="MS Gothic" w:hint="eastAsia"/>
+            </w:rPr>
+            <w:t>☐</w:t>
+          </w:r>
+        </w:sdtContent>
+      </w:sdt>
+      <w:r>
+        <w:t xml:space="preserve"> Delete multiple movies in library at once</w:t>
+      </w:r>
+    </w:p>
+    <w:p>
+      <w:pPr>
+        <w:ind w:left="360"/>
+      </w:pPr>
+      <w:sdt>
+        <w:sdtPr>
+          <w:id w:val="618349107"/>
+          <w14:checkbox>
+            <w14:checked w14:val="0"/>
+            <w14:checkedState w14:val="221A" w14:font="Segoe UI Symbol"/>
+            <w14:uncheckedState w14:val="2610" w14:font="MS Gothic"/>
+          </w14:checkbox>
+        </w:sdtPr>
+        <w:sdtContent>
+          <w:r>
+            <w:rPr>
+              <w:rFonts w:ascii="MS Gothic" w:eastAsia="MS Gothic" w:hAnsi="MS Gothic" w:hint="eastAsia"/>
+            </w:rPr>
+            <w:t>☐</w:t>
+          </w:r>
+        </w:sdtContent>
+      </w:sdt>
+      <w:r>
+        <w:t xml:space="preserve"> </w:t>
+      </w:r>
       <w:r>
         <w:t>Implement side drawer for Movie details</w:t>
       </w:r>
     </w:p>
     <w:p>
       <w:pPr>
-        <w:pStyle w:val="ListParagraph"/>
-        <w:numPr>
-          <w:ilvl w:val="0"/>
-          <w:numId w:val="1"/>
-        </w:numPr>
-      </w:pPr>
+        <w:ind w:left="360"/>
+      </w:pPr>
+      <w:sdt>
+        <w:sdtPr>
+          <w:id w:val="969024981"/>
+          <w14:checkbox>
+            <w14:checked w14:val="0"/>
+            <w14:checkedState w14:val="221A" w14:font="Segoe UI Symbol"/>
+            <w14:uncheckedState w14:val="2610" w14:font="MS Gothic"/>
+          </w14:checkbox>
+        </w:sdtPr>
+        <w:sdtContent>
+          <w:r>
+            <w:rPr>
+              <w:rFonts w:ascii="MS Gothic" w:eastAsia="MS Gothic" w:hAnsi="MS Gothic" w:hint="eastAsia"/>
+            </w:rPr>
+            <w:t>☐</w:t>
+          </w:r>
+        </w:sdtContent>
+      </w:sdt>
+      <w:r>
+        <w:t xml:space="preserve"> </w:t>
+      </w:r>
       <w:r>
         <w:t>Export library view to excel</w:t>
       </w:r>
     </w:p>
     <w:p>
       <w:pPr>
-        <w:pStyle w:val="ListParagraph"/>
-        <w:numPr>
-          <w:ilvl w:val="0"/>
-          <w:numId w:val="1"/>
-        </w:numPr>
-      </w:pPr>
+        <w:ind w:left="360"/>
+      </w:pPr>
+      <w:sdt>
+        <w:sdtPr>
+          <w:id w:val="-1260518346"/>
+          <w14:checkbox>
+            <w14:checked w14:val="0"/>
+            <w14:checkedState w14:val="221A" w14:font="Segoe UI Symbol"/>
+            <w14:uncheckedState w14:val="2610" w14:font="MS Gothic"/>
+          </w14:checkbox>
+        </w:sdtPr>
+        <w:sdtContent>
+          <w:r>
+            <w:rPr>
+              <w:rFonts w:ascii="MS Gothic" w:eastAsia="MS Gothic" w:hAnsi="MS Gothic" w:hint="eastAsia"/>
+            </w:rPr>
+            <w:t>☐</w:t>
+          </w:r>
+        </w:sdtContent>
+      </w:sdt>
+      <w:r>
+        <w:t xml:space="preserve"> </w:t>
+      </w:r>
       <w:r>
         <w:t xml:space="preserve">Add movies of different languages but same </w:t>
       </w:r>
@@ -79,7 +187,10 @@
         <w:t xml:space="preserve"> ID</w:t>
       </w:r>
     </w:p>
-    <w:p/>
+    <w:p>
+      <w:bookmarkStart w:id="0" w:name="_GoBack"/>
+      <w:bookmarkEnd w:id="0"/>
+    </w:p>
     <w:p>
       <w:pPr>
         <w:pStyle w:val="Heading1"/>
@@ -136,8 +247,6 @@
       <w:r>
         <w:t>Library must show a movie as available or not available</w:t>
       </w:r>
-      <w:bookmarkStart w:id="0" w:name="_GoBack"/>
-      <w:bookmarkEnd w:id="0"/>
     </w:p>
     <w:p/>
     <w:p>

</xml_diff>